<commit_message>
Fixed invalid block error message.
</commit_message>
<xml_diff>
--- a/tests/org.obeonetwork.m2doc.tests/resources/repetition/invalidEndTag/invalidEndTag-expected-generation.docx
+++ b/tests/org.obeonetwork.m2doc.tests/resources/repetition/invalidEndTag/invalidEndTag-expected-generation.docx
@@ -21,161 +21,161 @@
           <w:b w:val="true"/>
           <w:color w:val="FF0000"/>
         </w:rPr>
-        <w:t>Invalid if statement: Unexpected tag EOF missing [ENDFOR]</w:t>
-      </w:r>
-      <w:r>
-        <w:rPr>
-          <w:b w:val="true"/>
-          <w:color w:val="FF0000"/>
-        </w:rPr>
-        <w:t>Invalid if statement: Unexpected tag EOF missing [ENDFOR]</w:t>
-      </w:r>
-      <w:r>
-        <w:rPr>
-          <w:b w:val="true"/>
-          <w:color w:val="FF0000"/>
-        </w:rPr>
-        <w:t>Invalid if statement: Unexpected tag EOF missing [ENDFOR]</w:t>
-      </w:r>
-      <w:r>
-        <w:rPr>
-          <w:b w:val="true"/>
-          <w:color w:val="FF0000"/>
-        </w:rPr>
-        <w:t>Invalid if statement: Unexpected tag EOF missing [ENDFOR]</w:t>
-      </w:r>
-      <w:r>
-        <w:rPr>
-          <w:b w:val="true"/>
-          <w:color w:val="FF0000"/>
-        </w:rPr>
-        <w:t>Invalid if statement: Unexpected tag EOF missing [ENDFOR]</w:t>
-      </w:r>
-      <w:r>
-        <w:rPr>
-          <w:b w:val="true"/>
-          <w:color w:val="FF0000"/>
-        </w:rPr>
-        <w:t>Invalid if statement: Unexpected tag EOF missing [ENDFOR]</w:t>
-      </w:r>
-      <w:r>
-        <w:rPr>
-          <w:b w:val="true"/>
-          <w:color w:val="FF0000"/>
-        </w:rPr>
-        <w:t>Invalid if statement: Unexpected tag EOF missing [ENDFOR]</w:t>
-      </w:r>
-      <w:r>
-        <w:rPr>
-          <w:b w:val="true"/>
-          <w:color w:val="FF0000"/>
-        </w:rPr>
-        <w:t>Invalid if statement: Unexpected tag EOF missing [ENDFOR]</w:t>
-      </w:r>
-      <w:r>
-        <w:rPr>
-          <w:b w:val="true"/>
-          <w:color w:val="FF0000"/>
-        </w:rPr>
-        <w:t>Invalid if statement: Unexpected tag EOF missing [ENDFOR]</w:t>
-      </w:r>
-      <w:r>
-        <w:rPr>
-          <w:b w:val="true"/>
-          <w:color w:val="FF0000"/>
-        </w:rPr>
-        <w:t>Invalid if statement: Unexpected tag EOF missing [ENDFOR]</w:t>
-      </w:r>
-      <w:r>
-        <w:rPr>
-          <w:b w:val="true"/>
-          <w:color w:val="FF0000"/>
-        </w:rPr>
-        <w:t>Invalid if statement: Unexpected tag EOF missing [ENDFOR]</w:t>
-      </w:r>
-      <w:r>
-        <w:rPr>
-          <w:b w:val="true"/>
-          <w:color w:val="FF0000"/>
-        </w:rPr>
-        <w:t>Invalid if statement: Unexpected tag EOF missing [ENDFOR]</w:t>
-      </w:r>
-      <w:r>
-        <w:rPr>
-          <w:b w:val="true"/>
-          <w:color w:val="FF0000"/>
-        </w:rPr>
-        <w:t>Invalid if statement: Unexpected tag EOF missing [ENDFOR]</w:t>
-      </w:r>
-      <w:r>
-        <w:rPr>
-          <w:b w:val="true"/>
-          <w:color w:val="FF0000"/>
-        </w:rPr>
-        <w:t>Invalid if statement: Unexpected tag EOF missing [ENDFOR]</w:t>
-      </w:r>
-      <w:r>
-        <w:rPr>
-          <w:b w:val="true"/>
-          <w:color w:val="FF0000"/>
-        </w:rPr>
-        <w:t>Invalid if statement: Unexpected tag EOF missing [ENDFOR]</w:t>
-      </w:r>
-      <w:r>
-        <w:rPr>
-          <w:b w:val="true"/>
-          <w:color w:val="FF0000"/>
-        </w:rPr>
-        <w:t>Invalid if statement: Unexpected tag EOF missing [ENDFOR]</w:t>
-      </w:r>
-      <w:r>
-        <w:rPr>
-          <w:b w:val="true"/>
-          <w:color w:val="FF0000"/>
-        </w:rPr>
-        <w:t>Invalid if statement: Unexpected tag EOF missing [ENDFOR]</w:t>
-      </w:r>
-      <w:r>
-        <w:rPr>
-          <w:b w:val="true"/>
-          <w:color w:val="FF0000"/>
-        </w:rPr>
-        <w:t>Invalid if statement: Unexpected tag EOF missing [ENDFOR]</w:t>
-      </w:r>
-      <w:r>
-        <w:rPr>
-          <w:b w:val="true"/>
-          <w:color w:val="FF0000"/>
-        </w:rPr>
-        <w:t>Invalid if statement: Unexpected tag EOF missing [ENDFOR]</w:t>
-      </w:r>
-      <w:r>
-        <w:rPr>
-          <w:b w:val="true"/>
-          <w:color w:val="FF0000"/>
-        </w:rPr>
-        <w:t>Invalid if statement: Unexpected tag EOF missing [ENDFOR]</w:t>
-      </w:r>
-      <w:r>
-        <w:rPr>
-          <w:b w:val="true"/>
-          <w:color w:val="FF0000"/>
-        </w:rPr>
-        <w:t>Invalid if statement: Unexpected tag EOF missing [ENDFOR]</w:t>
-      </w:r>
-      <w:r>
-        <w:rPr>
-          <w:b w:val="true"/>
-          <w:color w:val="FF0000"/>
-        </w:rPr>
-        <w:t>Invalid if statement: Unexpected tag EOF missing [ENDFOR]</w:t>
-      </w:r>
-      <w:r>
-        <w:rPr>
-          <w:b w:val="true"/>
-          <w:color w:val="FF0000"/>
-        </w:rPr>
-        <w:t>Invalid if statement: Unexpected tag EOF missing [ENDFOR]</w:t>
+        <w:t>Invalid block: Unexpected tag EOF missing [ENDFOR]</w:t>
+      </w:r>
+      <w:r>
+        <w:rPr>
+          <w:b w:val="true"/>
+          <w:color w:val="FF0000"/>
+        </w:rPr>
+        <w:t>Invalid block: Unexpected tag EOF missing [ENDFOR]</w:t>
+      </w:r>
+      <w:r>
+        <w:rPr>
+          <w:b w:val="true"/>
+          <w:color w:val="FF0000"/>
+        </w:rPr>
+        <w:t>Invalid block: Unexpected tag EOF missing [ENDFOR]</w:t>
+      </w:r>
+      <w:r>
+        <w:rPr>
+          <w:b w:val="true"/>
+          <w:color w:val="FF0000"/>
+        </w:rPr>
+        <w:t>Invalid block: Unexpected tag EOF missing [ENDFOR]</w:t>
+      </w:r>
+      <w:r>
+        <w:rPr>
+          <w:b w:val="true"/>
+          <w:color w:val="FF0000"/>
+        </w:rPr>
+        <w:t>Invalid block: Unexpected tag EOF missing [ENDFOR]</w:t>
+      </w:r>
+      <w:r>
+        <w:rPr>
+          <w:b w:val="true"/>
+          <w:color w:val="FF0000"/>
+        </w:rPr>
+        <w:t>Invalid block: Unexpected tag EOF missing [ENDFOR]</w:t>
+      </w:r>
+      <w:r>
+        <w:rPr>
+          <w:b w:val="true"/>
+          <w:color w:val="FF0000"/>
+        </w:rPr>
+        <w:t>Invalid block: Unexpected tag EOF missing [ENDFOR]</w:t>
+      </w:r>
+      <w:r>
+        <w:rPr>
+          <w:b w:val="true"/>
+          <w:color w:val="FF0000"/>
+        </w:rPr>
+        <w:t>Invalid block: Unexpected tag EOF missing [ENDFOR]</w:t>
+      </w:r>
+      <w:r>
+        <w:rPr>
+          <w:b w:val="true"/>
+          <w:color w:val="FF0000"/>
+        </w:rPr>
+        <w:t>Invalid block: Unexpected tag EOF missing [ENDFOR]</w:t>
+      </w:r>
+      <w:r>
+        <w:rPr>
+          <w:b w:val="true"/>
+          <w:color w:val="FF0000"/>
+        </w:rPr>
+        <w:t>Invalid block: Unexpected tag EOF missing [ENDFOR]</w:t>
+      </w:r>
+      <w:r>
+        <w:rPr>
+          <w:b w:val="true"/>
+          <w:color w:val="FF0000"/>
+        </w:rPr>
+        <w:t>Invalid block: Unexpected tag EOF missing [ENDFOR]</w:t>
+      </w:r>
+      <w:r>
+        <w:rPr>
+          <w:b w:val="true"/>
+          <w:color w:val="FF0000"/>
+        </w:rPr>
+        <w:t>Invalid block: Unexpected tag EOF missing [ENDFOR]</w:t>
+      </w:r>
+      <w:r>
+        <w:rPr>
+          <w:b w:val="true"/>
+          <w:color w:val="FF0000"/>
+        </w:rPr>
+        <w:t>Invalid block: Unexpected tag EOF missing [ENDFOR]</w:t>
+      </w:r>
+      <w:r>
+        <w:rPr>
+          <w:b w:val="true"/>
+          <w:color w:val="FF0000"/>
+        </w:rPr>
+        <w:t>Invalid block: Unexpected tag EOF missing [ENDFOR]</w:t>
+      </w:r>
+      <w:r>
+        <w:rPr>
+          <w:b w:val="true"/>
+          <w:color w:val="FF0000"/>
+        </w:rPr>
+        <w:t>Invalid block: Unexpected tag EOF missing [ENDFOR]</w:t>
+      </w:r>
+      <w:r>
+        <w:rPr>
+          <w:b w:val="true"/>
+          <w:color w:val="FF0000"/>
+        </w:rPr>
+        <w:t>Invalid block: Unexpected tag EOF missing [ENDFOR]</w:t>
+      </w:r>
+      <w:r>
+        <w:rPr>
+          <w:b w:val="true"/>
+          <w:color w:val="FF0000"/>
+        </w:rPr>
+        <w:t>Invalid block: Unexpected tag EOF missing [ENDFOR]</w:t>
+      </w:r>
+      <w:r>
+        <w:rPr>
+          <w:b w:val="true"/>
+          <w:color w:val="FF0000"/>
+        </w:rPr>
+        <w:t>Invalid block: Unexpected tag EOF missing [ENDFOR]</w:t>
+      </w:r>
+      <w:r>
+        <w:rPr>
+          <w:b w:val="true"/>
+          <w:color w:val="FF0000"/>
+        </w:rPr>
+        <w:t>Invalid block: Unexpected tag EOF missing [ENDFOR]</w:t>
+      </w:r>
+      <w:r>
+        <w:rPr>
+          <w:b w:val="true"/>
+          <w:color w:val="FF0000"/>
+        </w:rPr>
+        <w:t>Invalid block: Unexpected tag EOF missing [ENDFOR]</w:t>
+      </w:r>
+      <w:r>
+        <w:rPr>
+          <w:b w:val="true"/>
+          <w:color w:val="FF0000"/>
+        </w:rPr>
+        <w:t>Invalid block: Unexpected tag EOF missing [ENDFOR]</w:t>
+      </w:r>
+      <w:r>
+        <w:rPr>
+          <w:b w:val="true"/>
+          <w:color w:val="FF0000"/>
+        </w:rPr>
+        <w:t>Invalid block: Unexpected tag EOF missing [ENDFOR]</w:t>
+      </w:r>
+      <w:r>
+        <w:rPr>
+          <w:b w:val="true"/>
+          <w:color w:val="FF0000"/>
+        </w:rPr>
+        <w:t>Invalid block: Unexpected tag EOF missing [ENDFOR]</w:t>
       </w:r>
     </w:p>
     <w:sectPr>

</xml_diff>